<commit_message>
patches related to sample-within-lane blast processing
</commit_message>
<xml_diff>
--- a/documentation/DECONVQC.docx
+++ b/documentation/DECONVQC.docx
@@ -7,8 +7,6 @@
         <w:pStyle w:val="Title"/>
         <w:jc w:val="center"/>
       </w:pPr>
-      <w:bookmarkStart w:id="0" w:name="_GoBack"/>
-      <w:bookmarkEnd w:id="0"/>
       <w:r>
         <w:t xml:space="preserve">DECONVQC </w:t>
       </w:r>
@@ -2079,12 +2077,12 @@
       <w:pPr>
         <w:pStyle w:val="Heading1"/>
       </w:pPr>
-      <w:bookmarkStart w:id="1" w:name="_Toc460240306"/>
+      <w:bookmarkStart w:id="0" w:name="_Toc460240306"/>
       <w:r>
         <w:lastRenderedPageBreak/>
         <w:t>Introduction</w:t>
       </w:r>
-      <w:bookmarkEnd w:id="1"/>
+      <w:bookmarkEnd w:id="0"/>
     </w:p>
     <w:p>
       <w:r>
@@ -2204,14 +2202,14 @@
       <w:pPr>
         <w:pStyle w:val="Heading1"/>
       </w:pPr>
-      <w:bookmarkStart w:id="2" w:name="_Toc460240307"/>
+      <w:bookmarkStart w:id="1" w:name="_Toc460240307"/>
       <w:r>
         <w:t>La</w:t>
       </w:r>
       <w:r>
         <w:t>b Pipeline</w:t>
       </w:r>
-      <w:bookmarkEnd w:id="2"/>
+      <w:bookmarkEnd w:id="1"/>
       <w:r>
         <w:t xml:space="preserve"> </w:t>
       </w:r>
@@ -2220,11 +2218,11 @@
       <w:pPr>
         <w:pStyle w:val="Heading2"/>
       </w:pPr>
-      <w:bookmarkStart w:id="3" w:name="_Toc460240308"/>
+      <w:bookmarkStart w:id="2" w:name="_Toc460240308"/>
       <w:r>
         <w:t>Overview</w:t>
       </w:r>
-      <w:bookmarkEnd w:id="3"/>
+      <w:bookmarkEnd w:id="2"/>
     </w:p>
     <w:p>
       <w:r>
@@ -2394,24 +2392,24 @@
       <w:pPr>
         <w:pStyle w:val="Heading1"/>
       </w:pPr>
-      <w:bookmarkStart w:id="4" w:name="_Toc460240309"/>
+      <w:bookmarkStart w:id="3" w:name="_Toc460240309"/>
       <w:r>
         <w:t xml:space="preserve">Compute </w:t>
       </w:r>
       <w:r>
         <w:t>Pipeline</w:t>
       </w:r>
-      <w:bookmarkEnd w:id="4"/>
+      <w:bookmarkEnd w:id="3"/>
     </w:p>
     <w:p>
       <w:pPr>
         <w:pStyle w:val="Heading2"/>
       </w:pPr>
-      <w:bookmarkStart w:id="5" w:name="_Toc460240310"/>
+      <w:bookmarkStart w:id="4" w:name="_Toc460240310"/>
       <w:r>
         <w:t>Overview</w:t>
       </w:r>
-      <w:bookmarkEnd w:id="5"/>
+      <w:bookmarkEnd w:id="4"/>
       <w:r>
         <w:t xml:space="preserve"> </w:t>
       </w:r>
@@ -2619,12 +2617,12 @@
       <w:pPr>
         <w:pStyle w:val="Heading2"/>
       </w:pPr>
-      <w:bookmarkStart w:id="6" w:name="_Toc460240311"/>
+      <w:bookmarkStart w:id="5" w:name="_Toc460240311"/>
       <w:r>
         <w:lastRenderedPageBreak/>
         <w:t>Implementation</w:t>
       </w:r>
-      <w:bookmarkEnd w:id="6"/>
+      <w:bookmarkEnd w:id="5"/>
       <w:r>
         <w:t xml:space="preserve"> </w:t>
       </w:r>
@@ -2904,24 +2902,24 @@
       <w:pPr>
         <w:pStyle w:val="Heading1"/>
       </w:pPr>
-      <w:bookmarkStart w:id="7" w:name="_Toc460240312"/>
+      <w:bookmarkStart w:id="6" w:name="_Toc460240312"/>
       <w:r>
         <w:t>HiSeq</w:t>
       </w:r>
       <w:r>
         <w:t xml:space="preserve"> pipeline Usage</w:t>
       </w:r>
-      <w:bookmarkEnd w:id="7"/>
+      <w:bookmarkEnd w:id="6"/>
     </w:p>
     <w:p>
       <w:pPr>
         <w:pStyle w:val="Heading2"/>
       </w:pPr>
-      <w:bookmarkStart w:id="8" w:name="_Toc460240313"/>
+      <w:bookmarkStart w:id="7" w:name="_Toc460240313"/>
       <w:r>
         <w:t>Stage 1 – Generate and Q/C fastq data</w:t>
       </w:r>
-      <w:bookmarkEnd w:id="8"/>
+      <w:bookmarkEnd w:id="7"/>
       <w:r>
         <w:t xml:space="preserve"> </w:t>
       </w:r>
@@ -3006,14 +3004,14 @@
       <w:pPr>
         <w:pStyle w:val="Heading2"/>
       </w:pPr>
-      <w:bookmarkStart w:id="9" w:name="_Toc460240314"/>
+      <w:bookmarkStart w:id="8" w:name="_Toc460240314"/>
       <w:r>
         <w:t>Stage 2 – GBS Q/C run using Tassel uneak</w:t>
       </w:r>
       <w:r>
         <w:t xml:space="preserve"> and KGD</w:t>
       </w:r>
-      <w:bookmarkEnd w:id="9"/>
+      <w:bookmarkEnd w:id="8"/>
     </w:p>
     <w:p>
       <w:r>
@@ -3187,11 +3185,11 @@
       <w:pPr>
         <w:pStyle w:val="Heading2"/>
       </w:pPr>
-      <w:bookmarkStart w:id="10" w:name="_Toc460240315"/>
+      <w:bookmarkStart w:id="9" w:name="_Toc460240315"/>
       <w:r>
         <w:t>Stage 3 – Move to online archive</w:t>
       </w:r>
-      <w:bookmarkEnd w:id="10"/>
+      <w:bookmarkEnd w:id="9"/>
       <w:r>
         <w:t xml:space="preserve"> </w:t>
       </w:r>
@@ -3360,21 +3358,21 @@
       <w:pPr>
         <w:pStyle w:val="Heading2"/>
       </w:pPr>
-      <w:bookmarkStart w:id="11" w:name="_Toc460240316"/>
+      <w:bookmarkStart w:id="10" w:name="_Toc460240316"/>
       <w:r>
         <w:t>How-to</w:t>
       </w:r>
-      <w:bookmarkEnd w:id="11"/>
+      <w:bookmarkEnd w:id="10"/>
     </w:p>
     <w:p>
       <w:pPr>
         <w:pStyle w:val="Heading3"/>
       </w:pPr>
-      <w:bookmarkStart w:id="12" w:name="_Toc460240317"/>
+      <w:bookmarkStart w:id="11" w:name="_Toc460240317"/>
       <w:r>
         <w:t>Updating a key-file</w:t>
       </w:r>
-      <w:bookmarkEnd w:id="12"/>
+      <w:bookmarkEnd w:id="11"/>
     </w:p>
     <w:p>
       <w:r>
@@ -3844,7 +3842,7 @@
       <w:pPr>
         <w:pStyle w:val="Heading3"/>
       </w:pPr>
-      <w:bookmarkStart w:id="13" w:name="_Toc460240318"/>
+      <w:bookmarkStart w:id="12" w:name="_Toc460240318"/>
       <w:r>
         <w:t>(RE-)</w:t>
       </w:r>
@@ -3854,7 +3852,7 @@
       <w:r>
         <w:t xml:space="preserve"> Through GBS step</w:t>
       </w:r>
-      <w:bookmarkEnd w:id="13"/>
+      <w:bookmarkEnd w:id="12"/>
     </w:p>
     <w:p>
       <w:r>
@@ -4396,7 +4394,7 @@
           <w:lang w:eastAsia="en-NZ"/>
         </w:rPr>
       </w:pPr>
-      <w:bookmarkStart w:id="14" w:name="_Toc460240319"/>
+      <w:bookmarkStart w:id="13" w:name="_Toc460240319"/>
       <w:r>
         <w:rPr>
           <w:noProof/>
@@ -4411,7 +4409,7 @@
         </w:rPr>
         <w:t>nnotate a run or sample in the Database</w:t>
       </w:r>
-      <w:bookmarkEnd w:id="14"/>
+      <w:bookmarkEnd w:id="13"/>
       <w:r>
         <w:rPr>
           <w:noProof/>
@@ -4609,11 +4607,11 @@
       <w:pPr>
         <w:pStyle w:val="Heading3"/>
       </w:pPr>
-      <w:bookmarkStart w:id="15" w:name="_Toc460240320"/>
+      <w:bookmarkStart w:id="14" w:name="_Toc460240320"/>
       <w:r>
         <w:t>Extract one of the standard key files from the database</w:t>
       </w:r>
-      <w:bookmarkEnd w:id="15"/>
+      <w:bookmarkEnd w:id="14"/>
       <w:r>
         <w:t xml:space="preserve"> </w:t>
       </w:r>
@@ -4741,11 +4739,11 @@
       <w:pPr>
         <w:pStyle w:val="Heading3"/>
       </w:pPr>
-      <w:bookmarkStart w:id="16" w:name="_Toc460240321"/>
+      <w:bookmarkStart w:id="15" w:name="_Toc460240321"/>
       <w:r>
         <w:t>Extract a Custom Keyfile from the Database - Example: A keyfile to include deer species, where the enzyme PSTI was used</w:t>
       </w:r>
-      <w:bookmarkEnd w:id="16"/>
+      <w:bookmarkEnd w:id="15"/>
       <w:r>
         <w:t xml:space="preserve"> </w:t>
       </w:r>
@@ -6382,24 +6380,10 @@
                 <w:sz w:val="16"/>
                 <w:szCs w:val="16"/>
               </w:rPr>
-              <w:t>re</w:t>
-            </w:r>
-            <w:r>
-              <w:rPr>
-                <w:rFonts w:ascii="Courier New" w:hAnsi="Courier New" w:cs="Courier New"/>
-                <w:sz w:val="16"/>
-                <w:szCs w:val="16"/>
-              </w:rPr>
-              <w:t>gexp_replace(regexp_replace(enzyme</w:t>
-            </w:r>
-            <w:r>
-              <w:rPr>
-                <w:rFonts w:ascii="Courier New" w:hAnsi="Courier New" w:cs="Courier New"/>
-                <w:sz w:val="16"/>
-                <w:szCs w:val="16"/>
-              </w:rPr>
-              <w:t>,'[/&amp;]','-'),'ApeKI-MspI','MspI-ApeKI','i')</w:t>
-            </w:r>
+              <w:t>regexp_replace(regexp_replace(regexp_replace(enzyme,'[/&amp;]','-','gi'),'ApeKI-MspI','MspI-ApeKI','gi'),'[1]','I','gi')</w:t>
+            </w:r>
+            <w:bookmarkStart w:id="16" w:name="_GoBack"/>
+            <w:bookmarkEnd w:id="16"/>
             <w:r>
               <w:rPr>
                 <w:rFonts w:ascii="Courier New" w:hAnsi="Courier New" w:cs="Courier New"/>
@@ -10837,7 +10821,7 @@
 
 <file path=word/numbering.xml><?xml version="1.0" encoding="utf-8"?>
 <w:numbering xmlns:wpc="http://schemas.microsoft.com/office/word/2010/wordprocessingCanvas" xmlns:mc="http://schemas.openxmlformats.org/markup-compatibility/2006" xmlns:o="urn:schemas-microsoft-com:office:office" xmlns:r="http://schemas.openxmlformats.org/officeDocument/2006/relationships" xmlns:m="http://schemas.openxmlformats.org/officeDocument/2006/math" xmlns:v="urn:schemas-microsoft-com:vml" xmlns:wp14="http://schemas.microsoft.com/office/word/2010/wordprocessingDrawing" xmlns:wp="http://schemas.openxmlformats.org/drawingml/2006/wordprocessingDrawing" xmlns:w10="urn:schemas-microsoft-com:office:word" xmlns:w="http://schemas.openxmlformats.org/wordprocessingml/2006/main" xmlns:w14="http://schemas.microsoft.com/office/word/2010/wordml" xmlns:w15="http://schemas.microsoft.com/office/word/2012/wordml" xmlns:wpg="http://schemas.microsoft.com/office/word/2010/wordprocessingGroup" xmlns:wpi="http://schemas.microsoft.com/office/word/2010/wordprocessingInk" xmlns:wne="http://schemas.microsoft.com/office/word/2006/wordml" xmlns:wps="http://schemas.microsoft.com/office/word/2010/wordprocessingShape" mc:Ignorable="w14 w15 wp14">
-  <w:abstractNum w:abstractNumId="0">
+  <w:abstractNum w:abstractNumId="0" w15:restartNumberingAfterBreak="0">
     <w:nsid w:val="06DD795B"/>
     <w:multiLevelType w:val="hybridMultilevel"/>
     <w:tmpl w:val="3D9C0544"/>
@@ -10926,7 +10910,7 @@
       </w:pPr>
     </w:lvl>
   </w:abstractNum>
-  <w:abstractNum w:abstractNumId="1">
+  <w:abstractNum w:abstractNumId="1" w15:restartNumberingAfterBreak="0">
     <w:nsid w:val="08665557"/>
     <w:multiLevelType w:val="hybridMultilevel"/>
     <w:tmpl w:val="7370FE56"/>
@@ -11015,7 +10999,7 @@
       </w:pPr>
     </w:lvl>
   </w:abstractNum>
-  <w:abstractNum w:abstractNumId="2">
+  <w:abstractNum w:abstractNumId="2" w15:restartNumberingAfterBreak="0">
     <w:nsid w:val="101B1069"/>
     <w:multiLevelType w:val="hybridMultilevel"/>
     <w:tmpl w:val="6EE0F8AC"/>
@@ -11101,7 +11085,7 @@
       </w:pPr>
     </w:lvl>
   </w:abstractNum>
-  <w:abstractNum w:abstractNumId="3">
+  <w:abstractNum w:abstractNumId="3" w15:restartNumberingAfterBreak="0">
     <w:nsid w:val="18024879"/>
     <w:multiLevelType w:val="hybridMultilevel"/>
     <w:tmpl w:val="3AB481E2"/>
@@ -11190,7 +11174,7 @@
       </w:pPr>
     </w:lvl>
   </w:abstractNum>
-  <w:abstractNum w:abstractNumId="4">
+  <w:abstractNum w:abstractNumId="4" w15:restartNumberingAfterBreak="0">
     <w:nsid w:val="1FB9352C"/>
     <w:multiLevelType w:val="hybridMultilevel"/>
     <w:tmpl w:val="27040EEA"/>
@@ -11279,7 +11263,7 @@
       </w:pPr>
     </w:lvl>
   </w:abstractNum>
-  <w:abstractNum w:abstractNumId="5">
+  <w:abstractNum w:abstractNumId="5" w15:restartNumberingAfterBreak="0">
     <w:nsid w:val="205E5CAA"/>
     <w:multiLevelType w:val="hybridMultilevel"/>
     <w:tmpl w:val="3F1CA60A"/>
@@ -11392,7 +11376,7 @@
       </w:rPr>
     </w:lvl>
   </w:abstractNum>
-  <w:abstractNum w:abstractNumId="6">
+  <w:abstractNum w:abstractNumId="6" w15:restartNumberingAfterBreak="0">
     <w:nsid w:val="22E03504"/>
     <w:multiLevelType w:val="hybridMultilevel"/>
     <w:tmpl w:val="233C3F42"/>
@@ -11506,7 +11490,7 @@
       </w:rPr>
     </w:lvl>
   </w:abstractNum>
-  <w:abstractNum w:abstractNumId="7">
+  <w:abstractNum w:abstractNumId="7" w15:restartNumberingAfterBreak="0">
     <w:nsid w:val="269557B1"/>
     <w:multiLevelType w:val="hybridMultilevel"/>
     <w:tmpl w:val="EFD45232"/>
@@ -11595,7 +11579,7 @@
       </w:pPr>
     </w:lvl>
   </w:abstractNum>
-  <w:abstractNum w:abstractNumId="8">
+  <w:abstractNum w:abstractNumId="8" w15:restartNumberingAfterBreak="0">
     <w:nsid w:val="28E106C4"/>
     <w:multiLevelType w:val="hybridMultilevel"/>
     <w:tmpl w:val="60DAE6E0"/>
@@ -11708,7 +11692,7 @@
       </w:rPr>
     </w:lvl>
   </w:abstractNum>
-  <w:abstractNum w:abstractNumId="9">
+  <w:abstractNum w:abstractNumId="9" w15:restartNumberingAfterBreak="0">
     <w:nsid w:val="299E5D7A"/>
     <w:multiLevelType w:val="hybridMultilevel"/>
     <w:tmpl w:val="EB3C0736"/>
@@ -11797,7 +11781,7 @@
       </w:pPr>
     </w:lvl>
   </w:abstractNum>
-  <w:abstractNum w:abstractNumId="10">
+  <w:abstractNum w:abstractNumId="10" w15:restartNumberingAfterBreak="0">
     <w:nsid w:val="2BCA113A"/>
     <w:multiLevelType w:val="multilevel"/>
     <w:tmpl w:val="14090025"/>
@@ -11892,7 +11876,7 @@
       </w:pPr>
     </w:lvl>
   </w:abstractNum>
-  <w:abstractNum w:abstractNumId="11">
+  <w:abstractNum w:abstractNumId="11" w15:restartNumberingAfterBreak="0">
     <w:nsid w:val="363A07B9"/>
     <w:multiLevelType w:val="hybridMultilevel"/>
     <w:tmpl w:val="99EC8634"/>
@@ -11981,7 +11965,7 @@
       </w:pPr>
     </w:lvl>
   </w:abstractNum>
-  <w:abstractNum w:abstractNumId="12">
+  <w:abstractNum w:abstractNumId="12" w15:restartNumberingAfterBreak="0">
     <w:nsid w:val="37C3756D"/>
     <w:multiLevelType w:val="hybridMultilevel"/>
     <w:tmpl w:val="37169C7A"/>
@@ -12094,7 +12078,7 @@
       </w:rPr>
     </w:lvl>
   </w:abstractNum>
-  <w:abstractNum w:abstractNumId="13">
+  <w:abstractNum w:abstractNumId="13" w15:restartNumberingAfterBreak="0">
     <w:nsid w:val="384F5FB0"/>
     <w:multiLevelType w:val="hybridMultilevel"/>
     <w:tmpl w:val="C6F8CC00"/>
@@ -12207,7 +12191,7 @@
       </w:rPr>
     </w:lvl>
   </w:abstractNum>
-  <w:abstractNum w:abstractNumId="14">
+  <w:abstractNum w:abstractNumId="14" w15:restartNumberingAfterBreak="0">
     <w:nsid w:val="480A69C5"/>
     <w:multiLevelType w:val="hybridMultilevel"/>
     <w:tmpl w:val="E5A6B266"/>
@@ -12320,7 +12304,7 @@
       </w:rPr>
     </w:lvl>
   </w:abstractNum>
-  <w:abstractNum w:abstractNumId="15">
+  <w:abstractNum w:abstractNumId="15" w15:restartNumberingAfterBreak="0">
     <w:nsid w:val="48193A75"/>
     <w:multiLevelType w:val="hybridMultilevel"/>
     <w:tmpl w:val="2F041824"/>
@@ -12409,7 +12393,7 @@
       </w:pPr>
     </w:lvl>
   </w:abstractNum>
-  <w:abstractNum w:abstractNumId="16">
+  <w:abstractNum w:abstractNumId="16" w15:restartNumberingAfterBreak="0">
     <w:nsid w:val="485A705D"/>
     <w:multiLevelType w:val="hybridMultilevel"/>
     <w:tmpl w:val="D26C388C"/>
@@ -12522,7 +12506,7 @@
       </w:rPr>
     </w:lvl>
   </w:abstractNum>
-  <w:abstractNum w:abstractNumId="17">
+  <w:abstractNum w:abstractNumId="17" w15:restartNumberingAfterBreak="0">
     <w:nsid w:val="49A465ED"/>
     <w:multiLevelType w:val="hybridMultilevel"/>
     <w:tmpl w:val="EF648560"/>
@@ -12608,7 +12592,7 @@
       </w:pPr>
     </w:lvl>
   </w:abstractNum>
-  <w:abstractNum w:abstractNumId="18">
+  <w:abstractNum w:abstractNumId="18" w15:restartNumberingAfterBreak="0">
     <w:nsid w:val="4C2E35D3"/>
     <w:multiLevelType w:val="hybridMultilevel"/>
     <w:tmpl w:val="3D0451A2"/>
@@ -12694,7 +12678,7 @@
       </w:pPr>
     </w:lvl>
   </w:abstractNum>
-  <w:abstractNum w:abstractNumId="19">
+  <w:abstractNum w:abstractNumId="19" w15:restartNumberingAfterBreak="0">
     <w:nsid w:val="4F844C6B"/>
     <w:multiLevelType w:val="hybridMultilevel"/>
     <w:tmpl w:val="21D0A5F0"/>
@@ -12783,7 +12767,7 @@
       </w:pPr>
     </w:lvl>
   </w:abstractNum>
-  <w:abstractNum w:abstractNumId="20">
+  <w:abstractNum w:abstractNumId="20" w15:restartNumberingAfterBreak="0">
     <w:nsid w:val="54226E3A"/>
     <w:multiLevelType w:val="hybridMultilevel"/>
     <w:tmpl w:val="EA348D50"/>
@@ -12872,7 +12856,7 @@
       </w:pPr>
     </w:lvl>
   </w:abstractNum>
-  <w:abstractNum w:abstractNumId="21">
+  <w:abstractNum w:abstractNumId="21" w15:restartNumberingAfterBreak="0">
     <w:nsid w:val="59B12DE4"/>
     <w:multiLevelType w:val="hybridMultilevel"/>
     <w:tmpl w:val="FBACA1A0"/>
@@ -12961,7 +12945,7 @@
       </w:pPr>
     </w:lvl>
   </w:abstractNum>
-  <w:abstractNum w:abstractNumId="22">
+  <w:abstractNum w:abstractNumId="22" w15:restartNumberingAfterBreak="0">
     <w:nsid w:val="5D566FB6"/>
     <w:multiLevelType w:val="hybridMultilevel"/>
     <w:tmpl w:val="E0943994"/>
@@ -13074,7 +13058,7 @@
       </w:rPr>
     </w:lvl>
   </w:abstractNum>
-  <w:abstractNum w:abstractNumId="23">
+  <w:abstractNum w:abstractNumId="23" w15:restartNumberingAfterBreak="0">
     <w:nsid w:val="5E1F26B0"/>
     <w:multiLevelType w:val="hybridMultilevel"/>
     <w:tmpl w:val="DF488748"/>
@@ -13187,7 +13171,7 @@
       </w:rPr>
     </w:lvl>
   </w:abstractNum>
-  <w:abstractNum w:abstractNumId="24">
+  <w:abstractNum w:abstractNumId="24" w15:restartNumberingAfterBreak="0">
     <w:nsid w:val="5F5A5822"/>
     <w:multiLevelType w:val="hybridMultilevel"/>
     <w:tmpl w:val="98FC69DA"/>
@@ -13273,7 +13257,7 @@
       </w:pPr>
     </w:lvl>
   </w:abstractNum>
-  <w:abstractNum w:abstractNumId="25">
+  <w:abstractNum w:abstractNumId="25" w15:restartNumberingAfterBreak="0">
     <w:nsid w:val="65040ABE"/>
     <w:multiLevelType w:val="hybridMultilevel"/>
     <w:tmpl w:val="828A8D24"/>
@@ -13386,7 +13370,7 @@
       </w:rPr>
     </w:lvl>
   </w:abstractNum>
-  <w:abstractNum w:abstractNumId="26">
+  <w:abstractNum w:abstractNumId="26" w15:restartNumberingAfterBreak="0">
     <w:nsid w:val="67E801EC"/>
     <w:multiLevelType w:val="hybridMultilevel"/>
     <w:tmpl w:val="D2AA3A9C"/>
@@ -13499,7 +13483,7 @@
       </w:rPr>
     </w:lvl>
   </w:abstractNum>
-  <w:abstractNum w:abstractNumId="27">
+  <w:abstractNum w:abstractNumId="27" w15:restartNumberingAfterBreak="0">
     <w:nsid w:val="6CB07C39"/>
     <w:multiLevelType w:val="hybridMultilevel"/>
     <w:tmpl w:val="BE1A70E4"/>
@@ -13612,7 +13596,7 @@
       </w:rPr>
     </w:lvl>
   </w:abstractNum>
-  <w:abstractNum w:abstractNumId="28">
+  <w:abstractNum w:abstractNumId="28" w15:restartNumberingAfterBreak="0">
     <w:nsid w:val="77A70D42"/>
     <w:multiLevelType w:val="hybridMultilevel"/>
     <w:tmpl w:val="AE3A5674"/>
@@ -13725,7 +13709,7 @@
       </w:rPr>
     </w:lvl>
   </w:abstractNum>
-  <w:abstractNum w:abstractNumId="29">
+  <w:abstractNum w:abstractNumId="29" w15:restartNumberingAfterBreak="0">
     <w:nsid w:val="7E6001E9"/>
     <w:multiLevelType w:val="multilevel"/>
     <w:tmpl w:val="0A465CCA"/>
@@ -15063,7 +15047,6 @@
       <w:spacing w:before="0" w:after="0" w:line="240" w:lineRule="auto"/>
     </w:pPr>
     <w:tblPr>
-      <w:tblInd w:w="0" w:type="dxa"/>
       <w:tblBorders>
         <w:top w:val="single" w:sz="4" w:space="0" w:color="auto"/>
         <w:left w:val="single" w:sz="4" w:space="0" w:color="auto"/>
@@ -15072,12 +15055,6 @@
         <w:insideH w:val="single" w:sz="4" w:space="0" w:color="auto"/>
         <w:insideV w:val="single" w:sz="4" w:space="0" w:color="auto"/>
       </w:tblBorders>
-      <w:tblCellMar>
-        <w:top w:w="0" w:type="dxa"/>
-        <w:left w:w="108" w:type="dxa"/>
-        <w:bottom w:w="0" w:type="dxa"/>
-        <w:right w:w="108" w:type="dxa"/>
-      </w:tblCellMar>
     </w:tblPr>
   </w:style>
   <w:style w:type="paragraph" w:styleId="TOC1">
@@ -15366,7 +15343,6 @@
     <w:tblPr>
       <w:tblStyleRowBandSize w:val="1"/>
       <w:tblStyleColBandSize w:val="1"/>
-      <w:tblInd w:w="0" w:type="dxa"/>
       <w:tblBorders>
         <w:top w:val="single" w:sz="4" w:space="0" w:color="999999" w:themeColor="text1" w:themeTint="66"/>
         <w:left w:val="single" w:sz="4" w:space="0" w:color="999999" w:themeColor="text1" w:themeTint="66"/>
@@ -15375,12 +15351,6 @@
         <w:insideH w:val="single" w:sz="4" w:space="0" w:color="999999" w:themeColor="text1" w:themeTint="66"/>
         <w:insideV w:val="single" w:sz="4" w:space="0" w:color="999999" w:themeColor="text1" w:themeTint="66"/>
       </w:tblBorders>
-      <w:tblCellMar>
-        <w:top w:w="0" w:type="dxa"/>
-        <w:left w:w="108" w:type="dxa"/>
-        <w:bottom w:w="0" w:type="dxa"/>
-        <w:right w:w="108" w:type="dxa"/>
-      </w:tblCellMar>
     </w:tblPr>
     <w:tblStylePr w:type="firstRow">
       <w:rPr>
@@ -15708,21 +15678,6 @@
 </file>
 
 <file path=customXml/item1.xml><?xml version="1.0" encoding="utf-8"?>
-<p:properties xmlns:p="http://schemas.microsoft.com/office/2006/metadata/properties" xmlns:xsi="http://www.w3.org/2001/XMLSchema-instance" xmlns:pc="http://schemas.microsoft.com/office/infopath/2007/PartnerControls">
-  <documentManagement/>
-</p:properties>
-</file>
-
-<file path=customXml/item2.xml><?xml version="1.0" encoding="utf-8"?>
-<?mso-contentType ?>
-<FormTemplates xmlns="http://schemas.microsoft.com/sharepoint/v3/contenttype/forms">
-  <Display>DocumentLibraryForm</Display>
-  <Edit>DocumentLibraryForm</Edit>
-  <New>DocumentLibraryForm</New>
-</FormTemplates>
-</file>
-
-<file path=customXml/item3.xml><?xml version="1.0" encoding="utf-8"?>
 <ct:contentTypeSchema xmlns:ct="http://schemas.microsoft.com/office/2006/metadata/contentType" xmlns:ma="http://schemas.microsoft.com/office/2006/metadata/properties/metaAttributes" ct:_="" ma:_="" ma:contentTypeName="Document" ma:contentTypeID="0x01010041EE7B28110A3C4FA0AEF15D6679B410" ma:contentTypeVersion="0" ma:contentTypeDescription="Create a new document." ma:contentTypeScope="" ma:versionID="6be78da04ded38b7ca2e6e16804b1211">
   <xsd:schema xmlns:xsd="http://www.w3.org/2001/XMLSchema" xmlns:xs="http://www.w3.org/2001/XMLSchema" xmlns:p="http://schemas.microsoft.com/office/2006/metadata/properties" targetNamespace="http://schemas.microsoft.com/office/2006/metadata/properties" ma:root="true" ma:fieldsID="c64490b4aec6201516c3a874156f37b2">
     <xsd:element name="properties">
@@ -15836,17 +15791,33 @@
 </ct:contentTypeSchema>
 </file>
 
+<file path=customXml/item2.xml><?xml version="1.0" encoding="utf-8"?>
+<?mso-contentType ?>
+<FormTemplates xmlns="http://schemas.microsoft.com/sharepoint/v3/contenttype/forms">
+  <Display>DocumentLibraryForm</Display>
+  <Edit>DocumentLibraryForm</Edit>
+  <New>DocumentLibraryForm</New>
+</FormTemplates>
+</file>
+
+<file path=customXml/item3.xml><?xml version="1.0" encoding="utf-8"?>
+<p:properties xmlns:p="http://schemas.microsoft.com/office/2006/metadata/properties" xmlns:xsi="http://www.w3.org/2001/XMLSchema-instance" xmlns:pc="http://schemas.microsoft.com/office/infopath/2007/PartnerControls">
+  <documentManagement/>
+</p:properties>
+</file>
+
 <file path=customXml/itemProps1.xml><?xml version="1.0" encoding="utf-8"?>
-<ds:datastoreItem xmlns:ds="http://schemas.openxmlformats.org/officeDocument/2006/customXml" ds:itemID="{62A0DC14-8808-4D84-B2AA-E490A1DD0A1D}">
+<ds:datastoreItem xmlns:ds="http://schemas.openxmlformats.org/officeDocument/2006/customXml" ds:itemID="{54E0E78D-1BDC-450D-A3FD-6E38D29D1465}">
   <ds:schemaRefs>
+    <ds:schemaRef ds:uri="http://schemas.microsoft.com/office/2006/metadata/contentType"/>
+    <ds:schemaRef ds:uri="http://schemas.microsoft.com/office/2006/metadata/properties/metaAttributes"/>
+    <ds:schemaRef ds:uri="http://www.w3.org/2001/XMLSchema"/>
+    <ds:schemaRef ds:uri="http://schemas.microsoft.com/office/2006/metadata/properties"/>
+    <ds:schemaRef ds:uri="http://schemas.openxmlformats.org/package/2006/metadata/core-properties"/>
+    <ds:schemaRef ds:uri="http://purl.org/dc/elements/1.1/"/>
     <ds:schemaRef ds:uri="http://purl.org/dc/terms/"/>
+    <ds:schemaRef ds:uri="http://schemas.microsoft.com/internal/obd"/>
     <ds:schemaRef ds:uri="http://schemas.microsoft.com/office/infopath/2007/PartnerControls"/>
-    <ds:schemaRef ds:uri="http://www.w3.org/XML/1998/namespace"/>
-    <ds:schemaRef ds:uri="http://purl.org/dc/dcmitype/"/>
-    <ds:schemaRef ds:uri="http://schemas.microsoft.com/office/2006/documentManagement/types"/>
-    <ds:schemaRef ds:uri="http://schemas.openxmlformats.org/package/2006/metadata/core-properties"/>
-    <ds:schemaRef ds:uri="http://schemas.microsoft.com/office/2006/metadata/properties"/>
-    <ds:schemaRef ds:uri="http://purl.org/dc/elements/1.1/"/>
   </ds:schemaRefs>
 </ds:datastoreItem>
 </file>
@@ -15860,17 +15831,16 @@
 </file>
 
 <file path=customXml/itemProps3.xml><?xml version="1.0" encoding="utf-8"?>
-<ds:datastoreItem xmlns:ds="http://schemas.openxmlformats.org/officeDocument/2006/customXml" ds:itemID="{54E0E78D-1BDC-450D-A3FD-6E38D29D1465}">
+<ds:datastoreItem xmlns:ds="http://schemas.openxmlformats.org/officeDocument/2006/customXml" ds:itemID="{62A0DC14-8808-4D84-B2AA-E490A1DD0A1D}">
   <ds:schemaRefs>
-    <ds:schemaRef ds:uri="http://schemas.microsoft.com/office/2006/metadata/contentType"/>
-    <ds:schemaRef ds:uri="http://schemas.microsoft.com/office/2006/metadata/properties/metaAttributes"/>
-    <ds:schemaRef ds:uri="http://www.w3.org/2001/XMLSchema"/>
+    <ds:schemaRef ds:uri="http://purl.org/dc/terms/"/>
+    <ds:schemaRef ds:uri="http://schemas.microsoft.com/office/infopath/2007/PartnerControls"/>
+    <ds:schemaRef ds:uri="http://www.w3.org/XML/1998/namespace"/>
+    <ds:schemaRef ds:uri="http://purl.org/dc/dcmitype/"/>
+    <ds:schemaRef ds:uri="http://schemas.microsoft.com/office/2006/documentManagement/types"/>
+    <ds:schemaRef ds:uri="http://schemas.openxmlformats.org/package/2006/metadata/core-properties"/>
     <ds:schemaRef ds:uri="http://schemas.microsoft.com/office/2006/metadata/properties"/>
-    <ds:schemaRef ds:uri="http://schemas.openxmlformats.org/package/2006/metadata/core-properties"/>
     <ds:schemaRef ds:uri="http://purl.org/dc/elements/1.1/"/>
-    <ds:schemaRef ds:uri="http://purl.org/dc/terms/"/>
-    <ds:schemaRef ds:uri="http://schemas.microsoft.com/internal/obd"/>
-    <ds:schemaRef ds:uri="http://schemas.microsoft.com/office/infopath/2007/PartnerControls"/>
   </ds:schemaRefs>
 </ds:datastoreItem>
 </file>
</xml_diff>